<commit_message>
Suivi + Trello Semaine 8
</commit_message>
<xml_diff>
--- a/Documentation/Suivis/Scrum 8.docx
+++ b/Documentation/Suivis/Scrum 8.docx
@@ -1,6 +1,6 @@
 
 <file path=word/document.xml><?xml version="1.0" encoding="utf-8"?>
-<w:document xmlns:wpc="http://schemas.microsoft.com/office/word/2010/wordprocessingCanvas" xmlns:cx="http://schemas.microsoft.com/office/drawing/2014/chartex" xmlns:cx1="http://schemas.microsoft.com/office/drawing/2015/9/8/chartex" xmlns:cx2="http://schemas.microsoft.com/office/drawing/2015/10/21/chartex" xmlns:cx3="http://schemas.microsoft.com/office/drawing/2016/5/9/chartex" xmlns:cx4="http://schemas.microsoft.com/office/drawing/2016/5/10/chartex" xmlns:cx5="http://schemas.microsoft.com/office/drawing/2016/5/11/chartex" xmlns:cx6="http://schemas.microsoft.com/office/drawing/2016/5/12/chartex" xmlns:cx7="http://schemas.microsoft.com/office/drawing/2016/5/13/chartex" xmlns:cx8="http://schemas.microsoft.com/office/drawing/2016/5/14/chartex" xmlns:mc="http://schemas.openxmlformats.org/markup-compatibility/2006" xmlns:aink="http://schemas.microsoft.com/office/drawing/2016/ink" xmlns:am3d="http://schemas.microsoft.com/office/drawing/2017/model3d" xmlns:o="urn:schemas-microsoft-com:office:office" xmlns:r="http://schemas.openxmlformats.org/officeDocument/2006/relationships" xmlns:m="http://schemas.openxmlformats.org/officeDocument/2006/math" xmlns:v="urn:schemas-microsoft-com:vml" xmlns:wp14="http://schemas.microsoft.com/office/word/2010/wordprocessingDrawing" xmlns:wp="http://schemas.openxmlformats.org/drawingml/2006/wordprocessingDrawing" xmlns:w10="urn:schemas-microsoft-com:office:word" xmlns:w="http://schemas.openxmlformats.org/wordprocessingml/2006/main" xmlns:w14="http://schemas.microsoft.com/office/word/2010/wordml" xmlns:w15="http://schemas.microsoft.com/office/word/2012/wordml" xmlns:w16cex="http://schemas.microsoft.com/office/word/2018/wordml/cex" xmlns:w16cid="http://schemas.microsoft.com/office/word/2016/wordml/cid" xmlns:w16="http://schemas.microsoft.com/office/word/2018/wordml" xmlns:w16sdtdh="http://schemas.microsoft.com/office/word/2020/wordml/sdtdatahash" xmlns:w16se="http://schemas.microsoft.com/office/word/2015/wordml/symex" xmlns:wpg="http://schemas.microsoft.com/office/word/2010/wordprocessingGroup" xmlns:wpi="http://schemas.microsoft.com/office/word/2010/wordprocessingInk" xmlns:wne="http://schemas.microsoft.com/office/word/2006/wordml" xmlns:wps="http://schemas.microsoft.com/office/word/2010/wordprocessingShape" mc:Ignorable="w14 w15 w16se w16cid w16 w16cex w16sdtdh wp14">
+<w:document xmlns:wpc="http://schemas.microsoft.com/office/word/2010/wordprocessingCanvas" xmlns:cx="http://schemas.microsoft.com/office/drawing/2014/chartex" xmlns:cx1="http://schemas.microsoft.com/office/drawing/2015/9/8/chartex" xmlns:cx2="http://schemas.microsoft.com/office/drawing/2015/10/21/chartex" xmlns:cx3="http://schemas.microsoft.com/office/drawing/2016/5/9/chartex" xmlns:cx4="http://schemas.microsoft.com/office/drawing/2016/5/10/chartex" xmlns:cx5="http://schemas.microsoft.com/office/drawing/2016/5/11/chartex" xmlns:cx6="http://schemas.microsoft.com/office/drawing/2016/5/12/chartex" xmlns:cx7="http://schemas.microsoft.com/office/drawing/2016/5/13/chartex" xmlns:cx8="http://schemas.microsoft.com/office/drawing/2016/5/14/chartex" xmlns:mc="http://schemas.openxmlformats.org/markup-compatibility/2006" xmlns:aink="http://schemas.microsoft.com/office/drawing/2016/ink" xmlns:am3d="http://schemas.microsoft.com/office/drawing/2017/model3d" xmlns:o="urn:schemas-microsoft-com:office:office" xmlns:oel="http://schemas.microsoft.com/office/2019/extlst" xmlns:r="http://schemas.openxmlformats.org/officeDocument/2006/relationships" xmlns:m="http://schemas.openxmlformats.org/officeDocument/2006/math" xmlns:v="urn:schemas-microsoft-com:vml" xmlns:wp14="http://schemas.microsoft.com/office/word/2010/wordprocessingDrawing" xmlns:wp="http://schemas.openxmlformats.org/drawingml/2006/wordprocessingDrawing" xmlns:w10="urn:schemas-microsoft-com:office:word" xmlns:w="http://schemas.openxmlformats.org/wordprocessingml/2006/main" xmlns:w14="http://schemas.microsoft.com/office/word/2010/wordml" xmlns:w15="http://schemas.microsoft.com/office/word/2012/wordml" xmlns:w16cex="http://schemas.microsoft.com/office/word/2018/wordml/cex" xmlns:w16cid="http://schemas.microsoft.com/office/word/2016/wordml/cid" xmlns:w16="http://schemas.microsoft.com/office/word/2018/wordml" xmlns:w16sdtdh="http://schemas.microsoft.com/office/word/2020/wordml/sdtdatahash" xmlns:w16se="http://schemas.microsoft.com/office/word/2015/wordml/symex" xmlns:wpg="http://schemas.microsoft.com/office/word/2010/wordprocessingGroup" xmlns:wpi="http://schemas.microsoft.com/office/word/2010/wordprocessingInk" xmlns:wne="http://schemas.microsoft.com/office/word/2006/wordml" xmlns:wps="http://schemas.microsoft.com/office/word/2010/wordprocessingShape" mc:Ignorable="w14 w15 w16se w16cid w16 w16cex w16sdtdh wp14">
   <w:body>
     <w:tbl>
       <w:tblPr>
@@ -59,7 +59,7 @@
                 <w:sz w:val="24"/>
                 <w:szCs w:val="24"/>
               </w:rPr>
-              <w:t>Prénom et nom</w:t>
+              <w:t>Maximilien Désilets</w:t>
             </w:r>
           </w:p>
         </w:tc>
@@ -84,7 +84,7 @@
                 <w:sz w:val="24"/>
                 <w:szCs w:val="24"/>
               </w:rPr>
-              <w:t>Prénom et nom</w:t>
+              <w:t>Dany Fafard</w:t>
             </w:r>
           </w:p>
         </w:tc>
@@ -109,7 +109,7 @@
                 <w:sz w:val="24"/>
                 <w:szCs w:val="24"/>
               </w:rPr>
-              <w:t>Prénom et nom</w:t>
+              <w:t>Dhiaelhak Fritas</w:t>
             </w:r>
           </w:p>
         </w:tc>
@@ -134,7 +134,7 @@
                 <w:sz w:val="24"/>
                 <w:szCs w:val="24"/>
               </w:rPr>
-              <w:t>Prénom et nom</w:t>
+              <w:t>Patrice-Gabriel Dary-Nereus</w:t>
             </w:r>
           </w:p>
         </w:tc>
@@ -307,25 +307,50 @@
           <w:tcPr>
             <w:tcW w:w="3402" w:type="dxa"/>
           </w:tcPr>
-          <w:p/>
-        </w:tc>
-        <w:tc>
-          <w:tcPr>
-            <w:tcW w:w="3402" w:type="dxa"/>
-          </w:tcPr>
-          <w:p/>
-        </w:tc>
-        <w:tc>
-          <w:tcPr>
-            <w:tcW w:w="3402" w:type="dxa"/>
-          </w:tcPr>
-          <w:p/>
-        </w:tc>
-        <w:tc>
-          <w:tcPr>
-            <w:tcW w:w="3402" w:type="dxa"/>
-          </w:tcPr>
-          <w:p/>
+          <w:p>
+            <w:r>
+              <w:t>Les routes armes et standardiser les routes et les fonctions DAL armes.</w:t>
+            </w:r>
+          </w:p>
+        </w:tc>
+        <w:tc>
+          <w:tcPr>
+            <w:tcW w:w="3402" w:type="dxa"/>
+          </w:tcPr>
+          <w:p>
+            <w:r>
+              <w:t>Les routes IPPE et s</w:t>
+            </w:r>
+            <w:r>
+              <w:t xml:space="preserve">tandardiser les routes et les fonctions DAL </w:t>
+            </w:r>
+            <w:r>
+              <w:t>IPPE</w:t>
+            </w:r>
+            <w:r>
+              <w:t>.</w:t>
+            </w:r>
+          </w:p>
+        </w:tc>
+        <w:tc>
+          <w:tcPr>
+            <w:tcW w:w="3402" w:type="dxa"/>
+          </w:tcPr>
+          <w:p>
+            <w:r>
+              <w:t>Encryption du mot de passe et création d’utilisateur.</w:t>
+            </w:r>
+          </w:p>
+        </w:tc>
+        <w:tc>
+          <w:tcPr>
+            <w:tcW w:w="3402" w:type="dxa"/>
+          </w:tcPr>
+          <w:p>
+            <w:r>
+              <w:t>Tests unitaire sur les routes armes.</w:t>
+            </w:r>
+          </w:p>
         </w:tc>
       </w:tr>
     </w:tbl>

</xml_diff>